<commit_message>
Azure Image classification labs
</commit_message>
<xml_diff>
--- a/Labs/Lab1.docx
+++ b/Labs/Lab1.docx
@@ -238,6 +238,9 @@
       <w:r>
         <w:t>Select the negative tag when your model is coming up with false positives and you want to provide examples of what is not a particular tag</w:t>
       </w:r>
+      <w:r>
+        <w:t>, this can also reduce computation cost. This is known as a negative sample.</w:t>
+      </w:r>
     </w:p>
     <w:p>
       <w:pPr>
@@ -256,84 +259,142 @@
       </w:r>
       <w:proofErr w:type="spellEnd"/>
       <w:r>
+        <w:t xml:space="preserve">\training\Palm Tree and </w:t>
+      </w:r>
+      <w:proofErr w:type="spellStart"/>
+      <w:r>
+        <w:t>VisualRecognition</w:t>
+      </w:r>
+      <w:proofErr w:type="spellEnd"/>
+      <w:r>
         <w:t>\training\</w:t>
       </w:r>
-      <w:r>
-        <w:t>Palm</w:t>
-      </w:r>
-      <w:r>
-        <w:t xml:space="preserve"> Tree</w:t>
-      </w:r>
-      <w:r>
-        <w:t xml:space="preserve"> and </w:t>
-      </w:r>
       <w:proofErr w:type="spellStart"/>
       <w:r>
+        <w:t>Podocarpus</w:t>
+      </w:r>
+      <w:proofErr w:type="spellEnd"/>
+      <w:r>
+        <w:t xml:space="preserve"> Tree, entering the correct tags</w:t>
+      </w:r>
+      <w:r>
+        <w:t>. Also add the five images in the unknown folder and add then to a new tag called unknown that is a negative sample.</w:t>
+      </w:r>
+    </w:p>
+    <w:p>
+      <w:pPr>
+        <w:pStyle w:val="Heading1"/>
+      </w:pPr>
+      <w:r>
+        <w:t>Classification</w:t>
+      </w:r>
+    </w:p>
+    <w:p>
+      <w:pPr>
+        <w:pStyle w:val="ListParagraph"/>
+        <w:numPr>
+          <w:ilvl w:val="0"/>
+          <w:numId w:val="2"/>
+        </w:numPr>
+      </w:pPr>
+      <w:r>
+        <w:t>Now we can train our model. Press the train button, that’s it… Since we have a very small dataset with only a few images we can use “Quick Model” on the popup and press train</w:t>
+      </w:r>
+    </w:p>
+    <w:p>
+      <w:pPr>
+        <w:pStyle w:val="ListParagraph"/>
+        <w:numPr>
+          <w:ilvl w:val="0"/>
+          <w:numId w:val="2"/>
+        </w:numPr>
+      </w:pPr>
+      <w:r>
+        <w:t>Look at our training information for the first iteration. One thing to note is that MS recommends at least 50 images per tag.</w:t>
+      </w:r>
+    </w:p>
+    <w:p>
+      <w:pPr>
+        <w:pStyle w:val="Heading1"/>
+      </w:pPr>
+      <w:r>
+        <w:t>Prediction</w:t>
+      </w:r>
+    </w:p>
+    <w:p>
+      <w:pPr>
+        <w:pStyle w:val="ListParagraph"/>
+        <w:numPr>
+          <w:ilvl w:val="0"/>
+          <w:numId w:val="3"/>
+        </w:numPr>
+      </w:pPr>
+      <w:r>
+        <w:t>Now we can test our model. Press the “Quick Test” Button.</w:t>
+      </w:r>
+    </w:p>
+    <w:p>
+      <w:pPr>
+        <w:pStyle w:val="ListParagraph"/>
+        <w:numPr>
+          <w:ilvl w:val="0"/>
+          <w:numId w:val="3"/>
+        </w:numPr>
+      </w:pPr>
+      <w:r>
+        <w:t xml:space="preserve">Press browse local files and select one under the </w:t>
+      </w:r>
+      <w:proofErr w:type="spellStart"/>
+      <w:r>
         <w:t>VisualRecognition</w:t>
       </w:r>
       <w:proofErr w:type="spellEnd"/>
       <w:r>
-        <w:t>\training\</w:t>
-      </w:r>
-      <w:proofErr w:type="spellStart"/>
-      <w:r>
-        <w:t>Podocarpus</w:t>
-      </w:r>
-      <w:proofErr w:type="spellEnd"/>
-      <w:r>
-        <w:t xml:space="preserve"> Tree, entering the correct tags</w:t>
-      </w:r>
-    </w:p>
-    <w:p>
-      <w:pPr>
-        <w:pStyle w:val="Heading1"/>
-      </w:pPr>
-      <w:r>
-        <w:t>Classification</w:t>
-      </w:r>
-    </w:p>
-    <w:p>
-      <w:pPr>
-        <w:pStyle w:val="ListParagraph"/>
-        <w:numPr>
-          <w:ilvl w:val="0"/>
-          <w:numId w:val="2"/>
-        </w:numPr>
-      </w:pPr>
-      <w:r>
-        <w:t>Now we can train our model. Press the train button, that’s it… Since we have a very small dataset with only a few images we can use “Quick Model” on the popup and press train</w:t>
-      </w:r>
-    </w:p>
-    <w:p>
-      <w:pPr>
-        <w:pStyle w:val="ListParagraph"/>
-        <w:numPr>
-          <w:ilvl w:val="0"/>
-          <w:numId w:val="2"/>
-        </w:numPr>
-      </w:pPr>
-      <w:r>
-        <w:t>Look at our training information for the first iteration. One thing to note is that MS recommends at least 50 images per tag.</w:t>
-      </w:r>
-    </w:p>
-    <w:p>
-      <w:pPr>
-        <w:pStyle w:val="Heading1"/>
-      </w:pPr>
-      <w:r>
-        <w:t>Prediction</w:t>
-      </w:r>
-    </w:p>
-    <w:p>
-      <w:pPr>
-        <w:pStyle w:val="ListParagraph"/>
-        <w:numPr>
-          <w:ilvl w:val="0"/>
-          <w:numId w:val="3"/>
-        </w:numPr>
-      </w:pPr>
+        <w:t>\test directory. Try a few. Are you satisfied with the results?</w:t>
+      </w:r>
+    </w:p>
+    <w:p>
+      <w:pPr>
+        <w:pStyle w:val="IntenseQuote"/>
+      </w:pPr>
+      <w:r>
+        <w:t>In this model</w:t>
+      </w:r>
+      <w:r>
+        <w:t xml:space="preserve"> we have features</w:t>
+      </w:r>
+      <w:r>
+        <w:t xml:space="preserve"> extracted</w:t>
+      </w:r>
+      <w:r>
+        <w:t xml:space="preserve"> of three very different trees so we can get away with little training data. However, if we wanted to train for more similar trees</w:t>
+      </w:r>
+      <w:r>
+        <w:t>,</w:t>
+      </w:r>
+      <w:r>
+        <w:t xml:space="preserve"> such as oaks and maples, we may need more </w:t>
+      </w:r>
+      <w:r>
+        <w:t>training data</w:t>
+      </w:r>
+      <w:r>
+        <w:t xml:space="preserve">, including </w:t>
+      </w:r>
       <w:bookmarkStart w:id="0" w:name="_GoBack"/>
       <w:bookmarkEnd w:id="0"/>
+      <w:r>
+        <w:t xml:space="preserve">negative </w:t>
+      </w:r>
+      <w:r>
+        <w:t>samples</w:t>
+      </w:r>
+    </w:p>
+    <w:p>
+      <w:pPr>
+        <w:pStyle w:val="ListParagraph"/>
+        <w:ind w:left="360"/>
+      </w:pPr>
     </w:p>
     <w:sectPr>
       <w:pgSz w:w="12240" w:h="15840"/>
@@ -449,7 +510,7 @@
         <w:rFonts w:ascii="Symbol" w:hAnsi="Symbol" w:hint="default"/>
       </w:rPr>
     </w:lvl>
-    <w:lvl w:ilvl="1" w:tplc="04090003" w:tentative="1">
+    <w:lvl w:ilvl="1" w:tplc="04090003">
       <w:start w:val="1"/>
       <w:numFmt w:val="bullet"/>
       <w:lvlText w:val="o"/>
@@ -790,6 +851,7 @@
     <w:lsdException w:name="HTML Sample" w:semiHidden="1" w:unhideWhenUsed="1"/>
     <w:lsdException w:name="HTML Typewriter" w:semiHidden="1" w:unhideWhenUsed="1"/>
     <w:lsdException w:name="HTML Variable" w:semiHidden="1" w:unhideWhenUsed="1"/>
+    <w:lsdException w:name="Normal Table" w:semiHidden="1" w:unhideWhenUsed="1"/>
     <w:lsdException w:name="annotation subject" w:semiHidden="1" w:unhideWhenUsed="1"/>
     <w:lsdException w:name="No List" w:semiHidden="1" w:unhideWhenUsed="1"/>
     <w:lsdException w:name="Outline List 1" w:semiHidden="1" w:unhideWhenUsed="1"/>
@@ -836,8 +898,10 @@
     <w:lsdException w:name="Table Subtle 2" w:semiHidden="1" w:unhideWhenUsed="1"/>
     <w:lsdException w:name="Table Web 1" w:semiHidden="1" w:unhideWhenUsed="1"/>
     <w:lsdException w:name="Table Web 2" w:semiHidden="1" w:unhideWhenUsed="1"/>
+    <w:lsdException w:name="Table Web 3" w:semiHidden="1" w:unhideWhenUsed="1"/>
     <w:lsdException w:name="Balloon Text" w:semiHidden="1" w:unhideWhenUsed="1"/>
     <w:lsdException w:name="Table Grid" w:uiPriority="39"/>
+    <w:lsdException w:name="Table Theme" w:semiHidden="1" w:unhideWhenUsed="1"/>
     <w:lsdException w:name="Placeholder Text" w:semiHidden="1"/>
     <w:lsdException w:name="No Spacing" w:uiPriority="1" w:qFormat="1"/>
     <w:lsdException w:name="Light Shading" w:uiPriority="60"/>

</xml_diff>